<commit_message>
Folder cleanup before last commit
</commit_message>
<xml_diff>
--- a/Dossier PLSQL.docx
+++ b/Dossier PLSQL.docx
@@ -319,6 +319,8 @@
         </w:rPr>
         <w:t xml:space="preserve">    </w:t>
       </w:r>
+      <w:bookmarkStart w:id="0" w:name="_GoBack"/>
+      <w:bookmarkEnd w:id="0"/>
     </w:p>
     <w:p>
       <w:pPr>
@@ -865,11 +867,6 @@
       <w:pPr>
         <w:spacing w:after="0"/>
       </w:pPr>
-    </w:p>
-    <w:p>
-      <w:pPr>
-        <w:spacing w:after="0"/>
-      </w:pPr>
       <w:r>
         <w:t>-----lancer l'inscription avec pour paramètres l'id adhérent, l'id de l'activité et le nombre de</w:t>
       </w:r>
@@ -889,11 +886,6 @@
       <w:pPr>
         <w:spacing w:after="0"/>
       </w:pPr>
-    </w:p>
-    <w:p>
-      <w:pPr>
-        <w:spacing w:after="0"/>
-      </w:pPr>
       <w:r>
         <w:t>begin</w:t>
       </w:r>
@@ -911,13 +903,61 @@
         <w:spacing w:after="0"/>
       </w:pPr>
       <w:r>
-        <w:t xml:space="preserve">  --dbms_output.put_line('Est-ce que untel est inscrit? ' || verifin</w:t>
-      </w:r>
-      <w:r>
-        <w:t>scription(1,10));</w:t>
-      </w:r>
-    </w:p>
-    <w:p>
+        <w:t>end;</w:t>
+      </w:r>
+    </w:p>
+    <w:p>
+      <w:pPr>
+        <w:spacing w:after="0"/>
+      </w:pPr>
+    </w:p>
+    <w:p>
+      <w:pPr>
+        <w:spacing w:after="0"/>
+      </w:pPr>
+      <w:r>
+        <w:t>--Résultat</w:t>
+      </w:r>
+      <w:r>
+        <w:t>---------------------------------------------------------------------------------------</w:t>
+      </w:r>
+    </w:p>
+    <w:p>
+      <w:pPr>
+        <w:spacing w:after="0"/>
+      </w:pPr>
+      <w:r>
+        <w:t>v_date_activite 01/10/23</w:t>
+      </w:r>
+    </w:p>
+    <w:p>
+      <w:pPr>
+        <w:spacing w:after="0"/>
+      </w:pPr>
+      <w:r>
+        <w:t>date_limite_inscription 26/09/23</w:t>
+      </w:r>
+    </w:p>
+    <w:p>
+      <w:pPr>
+        <w:spacing w:after="0"/>
+      </w:pPr>
+      <w:r>
+        <w:t>v_nombre_de_participants 5</w:t>
+      </w:r>
+    </w:p>
+    <w:p>
+      <w:pPr>
+        <w:spacing w:after="0"/>
+      </w:pPr>
+    </w:p>
+    <w:p>
+      <w:pPr>
+        <w:spacing w:after="0"/>
+      </w:pPr>
+      <w:r>
+        <w:t>Procédure PL/SQL terminée.</w:t>
+      </w:r>
       <w:r>
         <w:br w:type="page"/>
       </w:r>
@@ -943,13 +983,828 @@
       <w:pPr>
         <w:spacing w:after="0"/>
       </w:pPr>
-      <w:bookmarkStart w:id="0" w:name="_GoBack"/>
-      <w:bookmarkEnd w:id="0"/>
-    </w:p>
-    <w:p>
-      <w:pPr>
-        <w:spacing w:after="0"/>
-      </w:pPr>
+    </w:p>
+    <w:p>
+      <w:pPr>
+        <w:spacing w:after="0"/>
+      </w:pPr>
+    </w:p>
+    <w:p>
+      <w:pPr>
+        <w:spacing w:after="0"/>
+      </w:pPr>
+      <w:r>
+        <w:t>--Fonction permettant de vérifier qu'une adresse mail est valide</w:t>
+      </w:r>
+    </w:p>
+    <w:p>
+      <w:pPr>
+        <w:spacing w:after="0"/>
+      </w:pPr>
+    </w:p>
+    <w:p>
+      <w:pPr>
+        <w:spacing w:after="0"/>
+        <w:rPr>
+          <w:lang w:val="en-US"/>
+        </w:rPr>
+      </w:pPr>
+      <w:r>
+        <w:rPr>
+          <w:lang w:val="en-US"/>
+        </w:rPr>
+        <w:t>CREATE or replace FUNCTION verif_mail (email varchar2) RETURN VARCHAR2</w:t>
+      </w:r>
+    </w:p>
+    <w:p>
+      <w:pPr>
+        <w:spacing w:after="0"/>
+        <w:rPr>
+          <w:lang w:val="en-US"/>
+        </w:rPr>
+      </w:pPr>
+      <w:r>
+        <w:rPr>
+          <w:lang w:val="en-US"/>
+        </w:rPr>
+        <w:t xml:space="preserve">IS </w:t>
+      </w:r>
+    </w:p>
+    <w:p>
+      <w:pPr>
+        <w:spacing w:after="0"/>
+        <w:rPr>
+          <w:lang w:val="en-US"/>
+        </w:rPr>
+      </w:pPr>
+      <w:r>
+        <w:rPr>
+          <w:lang w:val="en-US"/>
+        </w:rPr>
+        <w:t>ESTVALIDE BOOLEAN;</w:t>
+      </w:r>
+    </w:p>
+    <w:p>
+      <w:pPr>
+        <w:spacing w:after="0"/>
+        <w:rPr>
+          <w:lang w:val="en-US"/>
+        </w:rPr>
+      </w:pPr>
+      <w:r>
+        <w:rPr>
+          <w:lang w:val="en-US"/>
+        </w:rPr>
+        <w:t>BEGIN</w:t>
+      </w:r>
+    </w:p>
+    <w:p>
+      <w:pPr>
+        <w:spacing w:after="0"/>
+        <w:rPr>
+          <w:lang w:val="en-US"/>
+        </w:rPr>
+      </w:pPr>
+      <w:r>
+        <w:rPr>
+          <w:lang w:val="en-US"/>
+        </w:rPr>
+        <w:t>ESTVALIDE := REGEXP_LIKE (email,'^[A-Za-z0-9._%+-]+@[A-Za-z0-9.-]+\.[A-Za-z]{2,4}$');</w:t>
+      </w:r>
+    </w:p>
+    <w:p>
+      <w:pPr>
+        <w:spacing w:after="0"/>
+        <w:rPr>
+          <w:lang w:val="en-US"/>
+        </w:rPr>
+      </w:pPr>
+      <w:r>
+        <w:rPr>
+          <w:lang w:val="en-US"/>
+        </w:rPr>
+        <w:t xml:space="preserve">    </w:t>
+      </w:r>
+    </w:p>
+    <w:p>
+      <w:pPr>
+        <w:spacing w:after="0"/>
+        <w:rPr>
+          <w:lang w:val="en-US"/>
+        </w:rPr>
+      </w:pPr>
+      <w:r>
+        <w:rPr>
+          <w:lang w:val="en-US"/>
+        </w:rPr>
+        <w:t xml:space="preserve">    IF ESTVALIDE</w:t>
+      </w:r>
+    </w:p>
+    <w:p>
+      <w:pPr>
+        <w:spacing w:after="0"/>
+        <w:rPr>
+          <w:lang w:val="en-US"/>
+        </w:rPr>
+      </w:pPr>
+      <w:r>
+        <w:rPr>
+          <w:lang w:val="en-US"/>
+        </w:rPr>
+        <w:t xml:space="preserve">    THEN</w:t>
+      </w:r>
+    </w:p>
+    <w:p>
+      <w:pPr>
+        <w:spacing w:after="0"/>
+        <w:rPr>
+          <w:lang w:val="en-US"/>
+        </w:rPr>
+      </w:pPr>
+      <w:r>
+        <w:rPr>
+          <w:lang w:val="en-US"/>
+        </w:rPr>
+        <w:t xml:space="preserve">      return 'VALIDE';</w:t>
+      </w:r>
+    </w:p>
+    <w:p>
+      <w:pPr>
+        <w:spacing w:after="0"/>
+        <w:rPr>
+          <w:lang w:val="en-US"/>
+        </w:rPr>
+      </w:pPr>
+      <w:r>
+        <w:rPr>
+          <w:lang w:val="en-US"/>
+        </w:rPr>
+        <w:t xml:space="preserve">   ELSE</w:t>
+      </w:r>
+    </w:p>
+    <w:p>
+      <w:pPr>
+        <w:spacing w:after="0"/>
+        <w:rPr>
+          <w:lang w:val="en-US"/>
+        </w:rPr>
+      </w:pPr>
+      <w:r>
+        <w:rPr>
+          <w:lang w:val="en-US"/>
+        </w:rPr>
+        <w:t xml:space="preserve">      return 'NON VALIDE';</w:t>
+      </w:r>
+    </w:p>
+    <w:p>
+      <w:pPr>
+        <w:spacing w:after="0"/>
+        <w:rPr>
+          <w:lang w:val="en-US"/>
+        </w:rPr>
+      </w:pPr>
+      <w:r>
+        <w:rPr>
+          <w:lang w:val="en-US"/>
+        </w:rPr>
+        <w:t xml:space="preserve">   END IF;</w:t>
+      </w:r>
+    </w:p>
+    <w:p>
+      <w:pPr>
+        <w:spacing w:after="0"/>
+        <w:rPr>
+          <w:lang w:val="en-US"/>
+        </w:rPr>
+      </w:pPr>
+      <w:r>
+        <w:rPr>
+          <w:lang w:val="en-US"/>
+        </w:rPr>
+        <w:t>END;</w:t>
+      </w:r>
+    </w:p>
+    <w:p>
+      <w:pPr>
+        <w:spacing w:after="0"/>
+        <w:rPr>
+          <w:lang w:val="en-US"/>
+        </w:rPr>
+      </w:pPr>
+    </w:p>
+    <w:p>
+      <w:pPr>
+        <w:spacing w:after="0"/>
+        <w:rPr>
+          <w:lang w:val="en-US"/>
+        </w:rPr>
+      </w:pPr>
+      <w:r>
+        <w:rPr>
+          <w:lang w:val="en-US"/>
+        </w:rPr>
+        <w:t>begin</w:t>
+      </w:r>
+    </w:p>
+    <w:p>
+      <w:pPr>
+        <w:spacing w:after="0"/>
+        <w:rPr>
+          <w:lang w:val="en-US"/>
+        </w:rPr>
+      </w:pPr>
+      <w:r>
+        <w:rPr>
+          <w:lang w:val="en-US"/>
+        </w:rPr>
+        <w:t>dbms_output.put_line(verif_mail('emilie.paniagua@gmail.com'));</w:t>
+      </w:r>
+    </w:p>
+    <w:p>
+      <w:pPr>
+        <w:spacing w:after="0"/>
+      </w:pPr>
+      <w:r>
+        <w:t>end;</w:t>
+      </w:r>
+    </w:p>
+    <w:p>
+      <w:pPr>
+        <w:spacing w:after="0"/>
+      </w:pPr>
+    </w:p>
+    <w:p>
+      <w:pPr>
+        <w:spacing w:after="0"/>
+      </w:pPr>
+      <w:r>
+        <w:t>--Résultat-------</w:t>
+      </w:r>
+    </w:p>
+    <w:p>
+      <w:pPr>
+        <w:spacing w:after="0"/>
+      </w:pPr>
+    </w:p>
+    <w:p>
+      <w:pPr>
+        <w:spacing w:after="0"/>
+      </w:pPr>
+      <w:r>
+        <w:t>VALIDE</w:t>
+      </w:r>
+    </w:p>
+    <w:p>
+      <w:pPr>
+        <w:spacing w:after="0"/>
+      </w:pPr>
+    </w:p>
+    <w:p>
+      <w:pPr>
+        <w:spacing w:after="0"/>
+      </w:pPr>
+    </w:p>
+    <w:p>
+      <w:pPr>
+        <w:spacing w:after="0"/>
+      </w:pPr>
+      <w:r>
+        <w:t>Procédure PL/SQL terminée.</w:t>
+      </w:r>
+    </w:p>
+    <w:p>
+      <w:pPr>
+        <w:spacing w:after="0"/>
+      </w:pPr>
+      <w:r>
+        <w:br w:type="page"/>
+      </w:r>
+    </w:p>
+    <w:p>
+      <w:pPr>
+        <w:spacing w:after="0"/>
+      </w:pPr>
+    </w:p>
+    <w:p>
+      <w:pPr>
+        <w:spacing w:after="0"/>
+      </w:pPr>
+      <w:r>
+        <w:t>-------Question 3------------</w:t>
+      </w:r>
+    </w:p>
+    <w:p>
+      <w:pPr>
+        <w:spacing w:after="0"/>
+      </w:pPr>
+      <w:r>
+        <w:t xml:space="preserve">/* </w:t>
+      </w:r>
+      <w:r>
+        <w:t>Créer une procédure ou une fonction qui renvoie la liste des adhérents sous forme d'une chaine de caractères type fichier CSV à raison d'une ligne par adhérent sous la forme "nom; prénom; mail; tel"</w:t>
+      </w:r>
+      <w:r>
+        <w:t>*/</w:t>
+      </w:r>
+    </w:p>
+    <w:p>
+      <w:pPr>
+        <w:spacing w:after="0"/>
+        <w:rPr>
+          <w:lang w:val="en-US"/>
+        </w:rPr>
+      </w:pPr>
+      <w:r>
+        <w:rPr>
+          <w:lang w:val="en-US"/>
+        </w:rPr>
+        <w:t>create or replace function extraire_membres_csv</w:t>
+      </w:r>
+    </w:p>
+    <w:p>
+      <w:pPr>
+        <w:spacing w:after="0"/>
+        <w:rPr>
+          <w:lang w:val="en-US"/>
+        </w:rPr>
+      </w:pPr>
+    </w:p>
+    <w:p>
+      <w:pPr>
+        <w:spacing w:after="0"/>
+        <w:rPr>
+          <w:lang w:val="en-US"/>
+        </w:rPr>
+      </w:pPr>
+      <w:r>
+        <w:rPr>
+          <w:lang w:val="en-US"/>
+        </w:rPr>
+        <w:t>return VARCHAR2</w:t>
+      </w:r>
+    </w:p>
+    <w:p>
+      <w:pPr>
+        <w:spacing w:after="0"/>
+        <w:rPr>
+          <w:lang w:val="en-US"/>
+        </w:rPr>
+      </w:pPr>
+      <w:r>
+        <w:rPr>
+          <w:lang w:val="en-US"/>
+        </w:rPr>
+        <w:t xml:space="preserve"> as</w:t>
+      </w:r>
+    </w:p>
+    <w:p>
+      <w:pPr>
+        <w:spacing w:after="0"/>
+        <w:rPr>
+          <w:lang w:val="en-US"/>
+        </w:rPr>
+      </w:pPr>
+      <w:r>
+        <w:rPr>
+          <w:lang w:val="en-US"/>
+        </w:rPr>
+        <w:t xml:space="preserve"> </w:t>
+      </w:r>
+    </w:p>
+    <w:p>
+      <w:pPr>
+        <w:spacing w:after="0"/>
+        <w:rPr>
+          <w:lang w:val="en-US"/>
+        </w:rPr>
+      </w:pPr>
+      <w:r>
+        <w:rPr>
+          <w:lang w:val="en-US"/>
+        </w:rPr>
+        <w:t xml:space="preserve"> v_count_membres_total number(10);</w:t>
+      </w:r>
+    </w:p>
+    <w:p>
+      <w:pPr>
+        <w:spacing w:after="0"/>
+      </w:pPr>
+      <w:r>
+        <w:rPr>
+          <w:lang w:val="en-US"/>
+        </w:rPr>
+        <w:t xml:space="preserve"> </w:t>
+      </w:r>
+      <w:r>
+        <w:t>v_nom membre.nom%type;</w:t>
+      </w:r>
+    </w:p>
+    <w:p>
+      <w:pPr>
+        <w:spacing w:after="0"/>
+      </w:pPr>
+      <w:r>
+        <w:t xml:space="preserve"> v_prenom membre.prenom%type;</w:t>
+      </w:r>
+    </w:p>
+    <w:p>
+      <w:pPr>
+        <w:spacing w:after="0"/>
+      </w:pPr>
+      <w:r>
+        <w:t xml:space="preserve"> v_email membre.email%type;</w:t>
+      </w:r>
+    </w:p>
+    <w:p>
+      <w:pPr>
+        <w:spacing w:after="0"/>
+        <w:rPr>
+          <w:lang w:val="en-US"/>
+        </w:rPr>
+      </w:pPr>
+      <w:r>
+        <w:t xml:space="preserve"> </w:t>
+      </w:r>
+      <w:r>
+        <w:rPr>
+          <w:lang w:val="en-US"/>
+        </w:rPr>
+        <w:t>v_tel membre.NoTel%type;</w:t>
+      </w:r>
+    </w:p>
+    <w:p>
+      <w:pPr>
+        <w:spacing w:after="0"/>
+        <w:rPr>
+          <w:lang w:val="en-US"/>
+        </w:rPr>
+      </w:pPr>
+      <w:r>
+        <w:rPr>
+          <w:lang w:val="en-US"/>
+        </w:rPr>
+        <w:t xml:space="preserve"> v_lines varchar2(5000);</w:t>
+      </w:r>
+    </w:p>
+    <w:p>
+      <w:pPr>
+        <w:spacing w:after="0"/>
+        <w:rPr>
+          <w:lang w:val="en-US"/>
+        </w:rPr>
+      </w:pPr>
+      <w:r>
+        <w:rPr>
+          <w:lang w:val="en-US"/>
+        </w:rPr>
+        <w:t xml:space="preserve">    </w:t>
+      </w:r>
+    </w:p>
+    <w:p>
+      <w:pPr>
+        <w:spacing w:after="0"/>
+        <w:rPr>
+          <w:lang w:val="en-US"/>
+        </w:rPr>
+      </w:pPr>
+      <w:r>
+        <w:rPr>
+          <w:lang w:val="en-US"/>
+        </w:rPr>
+        <w:t xml:space="preserve">  </w:t>
+      </w:r>
+    </w:p>
+    <w:p>
+      <w:pPr>
+        <w:spacing w:after="0"/>
+        <w:rPr>
+          <w:lang w:val="en-US"/>
+        </w:rPr>
+      </w:pPr>
+      <w:r>
+        <w:rPr>
+          <w:lang w:val="en-US"/>
+        </w:rPr>
+        <w:t xml:space="preserve"> begin</w:t>
+      </w:r>
+    </w:p>
+    <w:p>
+      <w:pPr>
+        <w:spacing w:after="0"/>
+        <w:rPr>
+          <w:lang w:val="en-US"/>
+        </w:rPr>
+      </w:pPr>
+      <w:r>
+        <w:rPr>
+          <w:lang w:val="en-US"/>
+        </w:rPr>
+        <w:t xml:space="preserve"> </w:t>
+      </w:r>
+    </w:p>
+    <w:p>
+      <w:pPr>
+        <w:spacing w:after="0"/>
+      </w:pPr>
+      <w:r>
+        <w:rPr>
+          <w:lang w:val="en-US"/>
+        </w:rPr>
+        <w:t xml:space="preserve"> </w:t>
+      </w:r>
+      <w:r>
+        <w:t xml:space="preserve">--cette procédure extrait les valeurs des membres de tous les adhérents de la table membre pour le restituer au format "nom; prénom; mail; tel" \n </w:t>
+      </w:r>
+    </w:p>
+    <w:p>
+      <w:pPr>
+        <w:spacing w:after="0"/>
+      </w:pPr>
+      <w:r>
+        <w:t xml:space="preserve"> </w:t>
+      </w:r>
+    </w:p>
+    <w:p>
+      <w:pPr>
+        <w:spacing w:after="0"/>
+        <w:rPr>
+          <w:lang w:val="en-US"/>
+        </w:rPr>
+      </w:pPr>
+      <w:r>
+        <w:t xml:space="preserve"> </w:t>
+      </w:r>
+      <w:r>
+        <w:rPr>
+          <w:lang w:val="en-US"/>
+        </w:rPr>
+        <w:t>select count(*) into v_count_membres_total from membre;</w:t>
+      </w:r>
+    </w:p>
+    <w:p>
+      <w:pPr>
+        <w:spacing w:after="0"/>
+        <w:rPr>
+          <w:lang w:val="en-US"/>
+        </w:rPr>
+      </w:pPr>
+      <w:r>
+        <w:rPr>
+          <w:lang w:val="en-US"/>
+        </w:rPr>
+        <w:t xml:space="preserve">  </w:t>
+      </w:r>
+    </w:p>
+    <w:p>
+      <w:pPr>
+        <w:spacing w:after="0"/>
+        <w:rPr>
+          <w:lang w:val="en-US"/>
+        </w:rPr>
+      </w:pPr>
+      <w:r>
+        <w:rPr>
+          <w:lang w:val="en-US"/>
+        </w:rPr>
+        <w:t xml:space="preserve"> for I in 1..v_count_membres_total loop</w:t>
+      </w:r>
+    </w:p>
+    <w:p>
+      <w:pPr>
+        <w:spacing w:after="0"/>
+        <w:rPr>
+          <w:lang w:val="en-US"/>
+        </w:rPr>
+      </w:pPr>
+      <w:r>
+        <w:rPr>
+          <w:lang w:val="en-US"/>
+        </w:rPr>
+        <w:t xml:space="preserve">    --dbms_output.put_line('I : '|| i);</w:t>
+      </w:r>
+    </w:p>
+    <w:p>
+      <w:pPr>
+        <w:spacing w:after="0"/>
+        <w:rPr>
+          <w:lang w:val="en-US"/>
+        </w:rPr>
+      </w:pPr>
+      <w:r>
+        <w:rPr>
+          <w:lang w:val="en-US"/>
+        </w:rPr>
+        <w:t xml:space="preserve">    select nom, prenom, email, notel into v_nom, v_prenom, v_email, v_tel from membre where id_membre=I;</w:t>
+      </w:r>
+    </w:p>
+    <w:p>
+      <w:pPr>
+        <w:spacing w:after="0"/>
+        <w:rPr>
+          <w:lang w:val="en-US"/>
+        </w:rPr>
+      </w:pPr>
+      <w:r>
+        <w:rPr>
+          <w:lang w:val="en-US"/>
+        </w:rPr>
+        <w:t xml:space="preserve">   </w:t>
+      </w:r>
+    </w:p>
+    <w:p>
+      <w:pPr>
+        <w:spacing w:after="0"/>
+        <w:rPr>
+          <w:lang w:val="en-US"/>
+        </w:rPr>
+      </w:pPr>
+      <w:r>
+        <w:rPr>
+          <w:lang w:val="en-US"/>
+        </w:rPr>
+        <w:t xml:space="preserve">      </w:t>
+      </w:r>
+    </w:p>
+    <w:p>
+      <w:pPr>
+        <w:spacing w:after="0"/>
+        <w:rPr>
+          <w:lang w:val="en-US"/>
+        </w:rPr>
+      </w:pPr>
+      <w:r>
+        <w:rPr>
+          <w:lang w:val="en-US"/>
+        </w:rPr>
+        <w:t xml:space="preserve">    v_lines := v_lines ||'"' ||v_nom||';'||v_prenom||';'||v_email||';'||v_tel||'"'||chr(10);</w:t>
+      </w:r>
+    </w:p>
+    <w:p>
+      <w:pPr>
+        <w:spacing w:after="0"/>
+        <w:rPr>
+          <w:lang w:val="en-US"/>
+        </w:rPr>
+      </w:pPr>
+      <w:r>
+        <w:rPr>
+          <w:lang w:val="en-US"/>
+        </w:rPr>
+        <w:t xml:space="preserve"> </w:t>
+      </w:r>
+    </w:p>
+    <w:p>
+      <w:pPr>
+        <w:spacing w:after="0"/>
+        <w:rPr>
+          <w:lang w:val="en-US"/>
+        </w:rPr>
+      </w:pPr>
+      <w:r>
+        <w:rPr>
+          <w:lang w:val="en-US"/>
+        </w:rPr>
+        <w:t xml:space="preserve"> end loop;</w:t>
+      </w:r>
+    </w:p>
+    <w:p>
+      <w:pPr>
+        <w:spacing w:after="0"/>
+        <w:rPr>
+          <w:lang w:val="en-US"/>
+        </w:rPr>
+      </w:pPr>
+      <w:r>
+        <w:rPr>
+          <w:lang w:val="en-US"/>
+        </w:rPr>
+        <w:t xml:space="preserve"> </w:t>
+      </w:r>
+    </w:p>
+    <w:p>
+      <w:pPr>
+        <w:spacing w:after="0"/>
+        <w:rPr>
+          <w:lang w:val="en-US"/>
+        </w:rPr>
+      </w:pPr>
+      <w:r>
+        <w:rPr>
+          <w:lang w:val="en-US"/>
+        </w:rPr>
+        <w:t xml:space="preserve"> return v_lines;</w:t>
+      </w:r>
+    </w:p>
+    <w:p>
+      <w:pPr>
+        <w:spacing w:after="0"/>
+        <w:rPr>
+          <w:lang w:val="en-US"/>
+        </w:rPr>
+      </w:pPr>
+      <w:r>
+        <w:rPr>
+          <w:lang w:val="en-US"/>
+        </w:rPr>
+        <w:t xml:space="preserve">  </w:t>
+      </w:r>
+    </w:p>
+    <w:p>
+      <w:pPr>
+        <w:spacing w:after="0"/>
+      </w:pPr>
+      <w:r>
+        <w:rPr>
+          <w:lang w:val="en-US"/>
+        </w:rPr>
+        <w:t xml:space="preserve"> </w:t>
+      </w:r>
+      <w:r>
+        <w:t>end;</w:t>
+      </w:r>
+    </w:p>
+    <w:p>
+      <w:pPr>
+        <w:spacing w:after="0"/>
+      </w:pPr>
+      <w:r>
+        <w:t xml:space="preserve"> </w:t>
+      </w:r>
+    </w:p>
+    <w:p>
+      <w:pPr>
+        <w:spacing w:after="0"/>
+      </w:pPr>
+    </w:p>
+    <w:p>
+      <w:pPr>
+        <w:spacing w:after="0"/>
+        <w:rPr>
+          <w:lang w:val="en-US"/>
+        </w:rPr>
+      </w:pPr>
+      <w:r>
+        <w:rPr>
+          <w:lang w:val="en-US"/>
+        </w:rPr>
+        <w:t xml:space="preserve"> begin </w:t>
+      </w:r>
+    </w:p>
+    <w:p>
+      <w:pPr>
+        <w:spacing w:after="0"/>
+        <w:rPr>
+          <w:lang w:val="en-US"/>
+        </w:rPr>
+      </w:pPr>
+      <w:r>
+        <w:rPr>
+          <w:lang w:val="en-US"/>
+        </w:rPr>
+        <w:t xml:space="preserve"> dbms_output.put_line(extraire_membres_csv);</w:t>
+      </w:r>
+    </w:p>
+    <w:p>
+      <w:pPr>
+        <w:spacing w:after="0"/>
+        <w:rPr>
+          <w:lang w:val="en-US"/>
+        </w:rPr>
+      </w:pPr>
+      <w:r>
+        <w:rPr>
+          <w:lang w:val="en-US"/>
+        </w:rPr>
+        <w:t xml:space="preserve"> end;</w:t>
+      </w:r>
+    </w:p>
+    <w:p>
+      <w:pPr>
+        <w:spacing w:after="0"/>
+        <w:rPr>
+          <w:lang w:val="en-US"/>
+        </w:rPr>
+      </w:pPr>
+    </w:p>
+    <w:p>
+      <w:pPr>
+        <w:spacing w:after="0"/>
+      </w:pPr>
+      <w:r>
+        <w:t>--Résultat : --</w:t>
+      </w:r>
+    </w:p>
+    <w:p>
+      <w:pPr>
+        <w:spacing w:after="0"/>
+      </w:pPr>
+      <w:r>
+        <w:t>"Duchampt;Jean-luc;jl@duchampt.com;(502) 873-2752""Ergot;Françoise;ergot.f@free.fr;(261) 915-7516""Dubois;Alain;Alain.Dubois9988@gmail.com;(622) 294-6408""Dupont;Amandine;Amandine.Dupont@mail.ru;(990) 777-</w:t>
+      </w:r>
+      <w:r>
+        <w:lastRenderedPageBreak/>
+        <w:t>6908""Arnaud;Rémi;Remi.Arnaud9966@yahoo.fr;(406) 824-5110""Marquet;Françoise;Francoisedsmarquet@laposte.fr;(501) 263-5617""Antonini;Florence;Florence.Antonini@gmx.de;(620) 298-0312""Leroy;Jean-François;LeroyJF@yahoo.fr;(230) 162-6732""Desmartins;Jean-Luc;DesmartinsJL@gmail.com;(343) 732-7554""Desjardins;Sylvie;Desjardins.Sylvie01@orange.fr;(185) 716-1788""Ayrald;Etienne;Ayrald5601Etienne@yahoo.fr;(278) 890-7589""Milham;Ed;;(808) 667-1170""Tate;Jessica;;(890) 213-6063"</w:t>
+      </w:r>
     </w:p>
     <w:p>
       <w:pPr>
@@ -969,6 +1824,119 @@
 <file path=word/numbering.xml><?xml version="1.0" encoding="utf-8"?>
 <w:numbering xmlns:wpc="http://schemas.microsoft.com/office/word/2010/wordprocessingCanvas" xmlns:mc="http://schemas.openxmlformats.org/markup-compatibility/2006" xmlns:o="urn:schemas-microsoft-com:office:office" xmlns:r="http://schemas.openxmlformats.org/officeDocument/2006/relationships" xmlns:m="http://schemas.openxmlformats.org/officeDocument/2006/math" xmlns:v="urn:schemas-microsoft-com:vml" xmlns:wp14="http://schemas.microsoft.com/office/word/2010/wordprocessingDrawing" xmlns:wp="http://schemas.openxmlformats.org/drawingml/2006/wordprocessingDrawing" xmlns:w10="urn:schemas-microsoft-com:office:word" xmlns:w="http://schemas.openxmlformats.org/wordprocessingml/2006/main" xmlns:w14="http://schemas.microsoft.com/office/word/2010/wordml" xmlns:w15="http://schemas.microsoft.com/office/word/2012/wordml" xmlns:wpg="http://schemas.microsoft.com/office/word/2010/wordprocessingGroup" xmlns:wpi="http://schemas.microsoft.com/office/word/2010/wordprocessingInk" xmlns:wne="http://schemas.microsoft.com/office/word/2006/wordml" xmlns:wps="http://schemas.microsoft.com/office/word/2010/wordprocessingShape" mc:Ignorable="w14 w15 wp14">
   <w:abstractNum w:abstractNumId="0" w15:restartNumberingAfterBreak="0">
+    <w:nsid w:val="012519A1"/>
+    <w:multiLevelType w:val="hybridMultilevel"/>
+    <w:tmpl w:val="E7D0D636"/>
+    <w:lvl w:ilvl="0" w:tplc="B3F6589C">
+      <w:start w:val="8"/>
+      <w:numFmt w:val="bullet"/>
+      <w:lvlText w:val="-"/>
+      <w:lvlJc w:val="left"/>
+      <w:pPr>
+        <w:ind w:left="720" w:hanging="360"/>
+      </w:pPr>
+      <w:rPr>
+        <w:rFonts w:ascii="Calibri" w:eastAsiaTheme="minorEastAsia" w:hAnsi="Calibri" w:cs="Calibri" w:hint="default"/>
+      </w:rPr>
+    </w:lvl>
+    <w:lvl w:ilvl="1" w:tplc="040C0003" w:tentative="1">
+      <w:start w:val="1"/>
+      <w:numFmt w:val="bullet"/>
+      <w:lvlText w:val="o"/>
+      <w:lvlJc w:val="left"/>
+      <w:pPr>
+        <w:ind w:left="1440" w:hanging="360"/>
+      </w:pPr>
+      <w:rPr>
+        <w:rFonts w:ascii="Courier New" w:hAnsi="Courier New" w:cs="Courier New" w:hint="default"/>
+      </w:rPr>
+    </w:lvl>
+    <w:lvl w:ilvl="2" w:tplc="040C0005" w:tentative="1">
+      <w:start w:val="1"/>
+      <w:numFmt w:val="bullet"/>
+      <w:lvlText w:val=""/>
+      <w:lvlJc w:val="left"/>
+      <w:pPr>
+        <w:ind w:left="2160" w:hanging="360"/>
+      </w:pPr>
+      <w:rPr>
+        <w:rFonts w:ascii="Wingdings" w:hAnsi="Wingdings" w:hint="default"/>
+      </w:rPr>
+    </w:lvl>
+    <w:lvl w:ilvl="3" w:tplc="040C0001" w:tentative="1">
+      <w:start w:val="1"/>
+      <w:numFmt w:val="bullet"/>
+      <w:lvlText w:val=""/>
+      <w:lvlJc w:val="left"/>
+      <w:pPr>
+        <w:ind w:left="2880" w:hanging="360"/>
+      </w:pPr>
+      <w:rPr>
+        <w:rFonts w:ascii="Symbol" w:hAnsi="Symbol" w:hint="default"/>
+      </w:rPr>
+    </w:lvl>
+    <w:lvl w:ilvl="4" w:tplc="040C0003" w:tentative="1">
+      <w:start w:val="1"/>
+      <w:numFmt w:val="bullet"/>
+      <w:lvlText w:val="o"/>
+      <w:lvlJc w:val="left"/>
+      <w:pPr>
+        <w:ind w:left="3600" w:hanging="360"/>
+      </w:pPr>
+      <w:rPr>
+        <w:rFonts w:ascii="Courier New" w:hAnsi="Courier New" w:cs="Courier New" w:hint="default"/>
+      </w:rPr>
+    </w:lvl>
+    <w:lvl w:ilvl="5" w:tplc="040C0005" w:tentative="1">
+      <w:start w:val="1"/>
+      <w:numFmt w:val="bullet"/>
+      <w:lvlText w:val=""/>
+      <w:lvlJc w:val="left"/>
+      <w:pPr>
+        <w:ind w:left="4320" w:hanging="360"/>
+      </w:pPr>
+      <w:rPr>
+        <w:rFonts w:ascii="Wingdings" w:hAnsi="Wingdings" w:hint="default"/>
+      </w:rPr>
+    </w:lvl>
+    <w:lvl w:ilvl="6" w:tplc="040C0001" w:tentative="1">
+      <w:start w:val="1"/>
+      <w:numFmt w:val="bullet"/>
+      <w:lvlText w:val=""/>
+      <w:lvlJc w:val="left"/>
+      <w:pPr>
+        <w:ind w:left="5040" w:hanging="360"/>
+      </w:pPr>
+      <w:rPr>
+        <w:rFonts w:ascii="Symbol" w:hAnsi="Symbol" w:hint="default"/>
+      </w:rPr>
+    </w:lvl>
+    <w:lvl w:ilvl="7" w:tplc="040C0003" w:tentative="1">
+      <w:start w:val="1"/>
+      <w:numFmt w:val="bullet"/>
+      <w:lvlText w:val="o"/>
+      <w:lvlJc w:val="left"/>
+      <w:pPr>
+        <w:ind w:left="5760" w:hanging="360"/>
+      </w:pPr>
+      <w:rPr>
+        <w:rFonts w:ascii="Courier New" w:hAnsi="Courier New" w:cs="Courier New" w:hint="default"/>
+      </w:rPr>
+    </w:lvl>
+    <w:lvl w:ilvl="8" w:tplc="040C0005" w:tentative="1">
+      <w:start w:val="1"/>
+      <w:numFmt w:val="bullet"/>
+      <w:lvlText w:val=""/>
+      <w:lvlJc w:val="left"/>
+      <w:pPr>
+        <w:ind w:left="6480" w:hanging="360"/>
+      </w:pPr>
+      <w:rPr>
+        <w:rFonts w:ascii="Wingdings" w:hAnsi="Wingdings" w:hint="default"/>
+      </w:rPr>
+    </w:lvl>
+  </w:abstractNum>
+  <w:abstractNum w:abstractNumId="1" w15:restartNumberingAfterBreak="0">
     <w:nsid w:val="5EB33E7B"/>
     <w:multiLevelType w:val="hybridMultilevel"/>
     <w:tmpl w:val="DC88DED4"/>
@@ -1081,7 +2049,7 @@
       </w:rPr>
     </w:lvl>
   </w:abstractNum>
-  <w:abstractNum w:abstractNumId="1" w15:restartNumberingAfterBreak="0">
+  <w:abstractNum w:abstractNumId="2" w15:restartNumberingAfterBreak="0">
     <w:nsid w:val="7070433F"/>
     <w:multiLevelType w:val="hybridMultilevel"/>
     <w:tmpl w:val="788E606A"/>
@@ -1195,9 +2163,12 @@
     </w:lvl>
   </w:abstractNum>
   <w:num w:numId="1">
+    <w:abstractNumId w:val="2"/>
+  </w:num>
+  <w:num w:numId="2">
     <w:abstractNumId w:val="1"/>
   </w:num>
-  <w:num w:numId="2">
+  <w:num w:numId="3">
     <w:abstractNumId w:val="0"/>
   </w:num>
 </w:numbering>

</xml_diff>